<commit_message>
update some cases and add requirements
</commit_message>
<xml_diff>
--- a/测试用例文档/052-F-KeyboardAndMouseTest-U-D-B测试用例文档 .docx
+++ b/测试用例文档/052-F-KeyboardAndMouseTest-U-D-B测试用例文档 .docx
@@ -79,7 +79,7 @@
           <w:sz w:val="24"/>
           <w:szCs w:val="28"/>
         </w:rPr>
-        <w:t>按住键盘ctrl同时上下滑动鼠标滚轮，界面字体根</w:t>
+        <w:t>按住键盘ctrl同时上下滑动鼠标滚轮，界面字体</w:t>
       </w:r>
       <w:r>
         <w:rPr>
@@ -88,7 +88,7 @@
           <w:szCs w:val="28"/>
           <w:lang w:val="en-US" w:eastAsia="zh-CN"/>
         </w:rPr>
-        <w:t>能否</w:t>
+        <w:t>能否根</w:t>
       </w:r>
       <w:bookmarkStart w:id="0" w:name="_GoBack"/>
       <w:bookmarkEnd w:id="0"/>

</xml_diff>